<commit_message>
Fixes a typo in Fundamental Coding Concepts activity
</commit_message>
<xml_diff>
--- a/day1/coding/Scratch Activity - Fundamental Coding Concepts.docx
+++ b/day1/coding/Scratch Activity - Fundamental Coding Concepts.docx
@@ -230,7 +230,12 @@
         <w:pStyle w:val="BodyText"/>
       </w:pPr>
       <w:r>
-        <w:t>What happens when you try the following?:</w:t>
+        <w:t xml:space="preserve">What happens when you try the </w:t>
+      </w:r>
+      <w:bookmarkStart w:id="2" w:name="_GoBack"/>
+      <w:bookmarkEnd w:id="2"/>
+      <w:r>
+        <w:t>following?</w:t>
       </w:r>
     </w:p>
     <w:p>
@@ -278,8 +283,8 @@
         </w:numPr>
         <w:ind w:left="360" w:hanging="360"/>
       </w:pPr>
-      <w:bookmarkStart w:id="2" w:name="algorithms-and-programs"/>
-      <w:bookmarkEnd w:id="2"/>
+      <w:bookmarkStart w:id="3" w:name="algorithms-and-programs"/>
+      <w:bookmarkEnd w:id="3"/>
       <w:r>
         <w:t>Algorithms and Programs</w:t>
       </w:r>
@@ -603,14 +608,12 @@
       <w:r>
         <w:t xml:space="preserve">, and then use them for </w:t>
       </w:r>
-      <w:bookmarkStart w:id="3" w:name="_GoBack"/>
       <w:r>
         <w:rPr>
           <w:i/>
         </w:rPr>
         <w:t>Coding</w:t>
       </w:r>
-      <w:bookmarkEnd w:id="3"/>
       <w:r>
         <w:t xml:space="preserve"> our Dancing Cat program.</w:t>
       </w:r>
@@ -1163,7 +1166,15 @@
         <w:pStyle w:val="FirstParagraph"/>
       </w:pPr>
       <w:r>
-        <w:t>Now, we will start creating our Dancing Cat Scratch program. During this section we will focus on how blocks in Scratch are run in sequence.</w:t>
+        <w:t xml:space="preserve">Now, we will start creating our Dancing Cat Scratch program. During this </w:t>
+      </w:r>
+      <w:proofErr w:type="gramStart"/>
+      <w:r>
+        <w:t>section</w:t>
+      </w:r>
+      <w:proofErr w:type="gramEnd"/>
+      <w:r>
+        <w:t xml:space="preserve"> we will focus on how blocks in Scratch are run in sequence.</w:t>
       </w:r>
     </w:p>
     <w:p>
@@ -1336,7 +1347,15 @@
         <w:t xml:space="preserve">move </w:t>
       </w:r>
       <w:r>
-        <w:t>blocks in the code above, the Cat does not wait between these blocks. So the Cat moves 80 steps in total, without pausing.</w:t>
+        <w:t xml:space="preserve">blocks in the code above, the Cat does not wait between these blocks. </w:t>
+      </w:r>
+      <w:proofErr w:type="gramStart"/>
+      <w:r>
+        <w:t>So</w:t>
+      </w:r>
+      <w:proofErr w:type="gramEnd"/>
+      <w:r>
+        <w:t xml:space="preserve"> the Cat moves 80 steps in total, without pausing.</w:t>
       </w:r>
     </w:p>
     <w:p>
@@ -1590,7 +1609,15 @@
         <w:t xml:space="preserve"> </w:t>
       </w:r>
       <w:r>
-        <w:t>sound - although you might have expected two. The play sound block is similar to the move steps block - there is no pause between them.</w:t>
+        <w:t xml:space="preserve">sound - although you might have expected two. The play sound block is </w:t>
+      </w:r>
+      <w:proofErr w:type="gramStart"/>
+      <w:r>
+        <w:t>similar to</w:t>
+      </w:r>
+      <w:proofErr w:type="gramEnd"/>
+      <w:r>
+        <w:t xml:space="preserve"> the move steps block - there is no pause between them.</w:t>
       </w:r>
     </w:p>
     <w:p>
@@ -1598,7 +1625,15 @@
         <w:pStyle w:val="BodyText"/>
       </w:pPr>
       <w:r>
-        <w:t>To hear two meows you could change the stack of blocks to this instead:</w:t>
+        <w:t xml:space="preserve">To hear two </w:t>
+      </w:r>
+      <w:proofErr w:type="gramStart"/>
+      <w:r>
+        <w:t>meows</w:t>
+      </w:r>
+      <w:proofErr w:type="gramEnd"/>
+      <w:r>
+        <w:t xml:space="preserve"> you could change the stack of blocks to this instead:</w:t>
       </w:r>
     </w:p>
     <w:p>
@@ -1726,7 +1761,15 @@
         <w:pStyle w:val="BodyText"/>
       </w:pPr>
       <w:r>
-        <w:t>In the next section, we will look at how we can make the Cat repeat this dance over and over again.</w:t>
+        <w:t xml:space="preserve">In the next section, we will look at how we can make the Cat repeat this dance </w:t>
+      </w:r>
+      <w:proofErr w:type="gramStart"/>
+      <w:r>
+        <w:t>over and over again</w:t>
+      </w:r>
+      <w:proofErr w:type="gramEnd"/>
+      <w:r>
+        <w:t>.</w:t>
       </w:r>
     </w:p>
     <w:p>
@@ -2095,7 +2138,15 @@
         <w:t xml:space="preserve">repetition </w:t>
       </w:r>
       <w:r>
-        <w:t>could involve repeating actions for a list of people. You may organise a birthday party and decide to write personalised emails to all of the guests. To send out all these emails, you may follow these actions until you have worked your way through the guest list:</w:t>
+        <w:t xml:space="preserve">could involve repeating actions for a list of people. You may organise a birthday party and decide to write personalised emails to </w:t>
+      </w:r>
+      <w:proofErr w:type="gramStart"/>
+      <w:r>
+        <w:t>all of</w:t>
+      </w:r>
+      <w:proofErr w:type="gramEnd"/>
+      <w:r>
+        <w:t xml:space="preserve"> the guests. To send out all these emails, you may follow these actions until you have worked your way through the guest list:</w:t>
       </w:r>
     </w:p>
     <w:p>
@@ -4032,7 +4083,15 @@
         <w:pStyle w:val="BodyText"/>
       </w:pPr>
       <w:r>
-        <w:t xml:space="preserve">In the next example below, all of the blocks pictured expect variables with </w:t>
+        <w:t xml:space="preserve">In the next example below, </w:t>
+      </w:r>
+      <w:proofErr w:type="gramStart"/>
+      <w:r>
+        <w:t>all of</w:t>
+      </w:r>
+      <w:proofErr w:type="gramEnd"/>
+      <w:r>
+        <w:t xml:space="preserve"> the blocks pictured expect variables with </w:t>
       </w:r>
       <w:r>
         <w:rPr>
@@ -4410,7 +4469,11 @@
         <w:t>Result</w:t>
       </w:r>
       <w:r>
-        <w:t xml:space="preserve"> variable is actually </w:t>
+        <w:t xml:space="preserve"> variable is </w:t>
+      </w:r>
+      <w:proofErr w:type="gramStart"/>
+      <w:r>
+        <w:t xml:space="preserve">actually </w:t>
       </w:r>
       <w:r>
         <w:rPr>
@@ -4418,6 +4481,7 @@
         </w:rPr>
         <w:t>0</w:t>
       </w:r>
+      <w:proofErr w:type="gramEnd"/>
       <w:r>
         <w:t xml:space="preserve">. To make the sentence: </w:t>
       </w:r>
@@ -4642,11 +4706,19 @@
       <w:r>
         <w:t xml:space="preserve">Tick the </w:t>
       </w:r>
-      <w:r>
-        <w:rPr>
-          <w:i/>
-        </w:rPr>
-        <w:t>For this sprite only</w:t>
+      <w:proofErr w:type="gramStart"/>
+      <w:r>
+        <w:rPr>
+          <w:i/>
+        </w:rPr>
+        <w:t>For</w:t>
+      </w:r>
+      <w:proofErr w:type="gramEnd"/>
+      <w:r>
+        <w:rPr>
+          <w:i/>
+        </w:rPr>
+        <w:t xml:space="preserve"> this sprite only</w:t>
       </w:r>
       <w:r>
         <w:t xml:space="preserve"> checkbox</w:t>
@@ -4903,7 +4975,15 @@
         <w:t>initialisation</w:t>
       </w:r>
       <w:r>
-        <w:t xml:space="preserve">, which is considered to be good Coding practice. Another common example of </w:t>
+        <w:t xml:space="preserve">, which </w:t>
+      </w:r>
+      <w:proofErr w:type="gramStart"/>
+      <w:r>
+        <w:t>is considered to be</w:t>
+      </w:r>
+      <w:proofErr w:type="gramEnd"/>
+      <w:r>
+        <w:t xml:space="preserve"> good Coding practice. Another common example of </w:t>
       </w:r>
       <w:proofErr w:type="spellStart"/>
       <w:r>
@@ -5220,11 +5300,19 @@
       <w:r>
         <w:t xml:space="preserve">Tick the </w:t>
       </w:r>
-      <w:r>
-        <w:rPr>
-          <w:i/>
-        </w:rPr>
-        <w:t>For this sprite only</w:t>
+      <w:proofErr w:type="gramStart"/>
+      <w:r>
+        <w:rPr>
+          <w:i/>
+        </w:rPr>
+        <w:t>For</w:t>
+      </w:r>
+      <w:proofErr w:type="gramEnd"/>
+      <w:r>
+        <w:rPr>
+          <w:i/>
+        </w:rPr>
+        <w:t xml:space="preserve"> this sprite only</w:t>
       </w:r>
       <w:r>
         <w:t xml:space="preserve"> checkbox</w:t>
@@ -5931,7 +6019,15 @@
         </w:numPr>
       </w:pPr>
       <w:r>
-        <w:t xml:space="preserve">Asking the user a question with the </w:t>
+        <w:t xml:space="preserve">Asking the </w:t>
+      </w:r>
+      <w:proofErr w:type="gramStart"/>
+      <w:r>
+        <w:t>user</w:t>
+      </w:r>
+      <w:proofErr w:type="gramEnd"/>
+      <w:r>
+        <w:t xml:space="preserve"> a question with the </w:t>
       </w:r>
       <w:r>
         <w:rPr>
@@ -6073,7 +6169,15 @@
         <w:pStyle w:val="BodyText"/>
       </w:pPr>
       <w:r>
-        <w:t xml:space="preserve">The Cat will need to ask this question before the repeat block. The stack of blocks below include the </w:t>
+        <w:t xml:space="preserve">The Cat will need to ask this question before the repeat block. The stack of blocks below </w:t>
+      </w:r>
+      <w:proofErr w:type="gramStart"/>
+      <w:r>
+        <w:t>include</w:t>
+      </w:r>
+      <w:proofErr w:type="gramEnd"/>
+      <w:r>
+        <w:t xml:space="preserve"> the </w:t>
       </w:r>
       <w:r>
         <w:rPr>
@@ -7435,7 +7539,15 @@
         <w:pStyle w:val="BodyText"/>
       </w:pPr>
       <w:r>
-        <w:t xml:space="preserve">To add this upper limit we are going to have to use </w:t>
+        <w:t xml:space="preserve">To add this upper </w:t>
+      </w:r>
+      <w:proofErr w:type="gramStart"/>
+      <w:r>
+        <w:t>limit</w:t>
+      </w:r>
+      <w:proofErr w:type="gramEnd"/>
+      <w:r>
+        <w:t xml:space="preserve"> we are going to have to use </w:t>
       </w:r>
       <w:r>
         <w:rPr>
@@ -7489,7 +7601,15 @@
         <w:t>if then else</w:t>
       </w:r>
       <w:r>
-        <w:t xml:space="preserve"> blocks. This is similar to the </w:t>
+        <w:t xml:space="preserve"> blocks. This is </w:t>
+      </w:r>
+      <w:proofErr w:type="gramStart"/>
+      <w:r>
+        <w:t>similar to</w:t>
+      </w:r>
+      <w:proofErr w:type="gramEnd"/>
+      <w:r>
+        <w:t xml:space="preserve"> the </w:t>
       </w:r>
       <w:r>
         <w:rPr>
@@ -7807,6 +7927,7 @@
       <w:r>
         <w:t xml:space="preserve">) with: </w:t>
       </w:r>
+      <w:proofErr w:type="gramStart"/>
       <w:r>
         <w:rPr>
           <w:i/>
@@ -7816,6 +7937,7 @@
       <w:r>
         <w:t xml:space="preserve"> ?</w:t>
       </w:r>
+      <w:proofErr w:type="gramEnd"/>
     </w:p>
     <w:p>
       <w:pPr>
@@ -7951,46 +8073,10 @@
     </w:p>
     <w:p>
       <w:pPr>
-        <w:pStyle w:val="FirstParagraph"/>
-      </w:pPr>
-      <w:r>
-        <w:t xml:space="preserve">To have the message: </w:t>
-      </w:r>
-      <w:r>
-        <w:rPr>
-          <w:i/>
-        </w:rPr>
-        <w:t>Let's start the game!</w:t>
-      </w:r>
-      <w:r>
-        <w:t xml:space="preserve"> appear only when the player is the right age, the last </w:t>
-      </w:r>
-      <w:r>
-        <w:rPr>
-          <w:i/>
-        </w:rPr>
-        <w:t>say</w:t>
-      </w:r>
-      <w:r>
-        <w:t xml:space="preserve"> block will have to be placed after the </w:t>
-      </w:r>
-      <w:r>
-        <w:rPr>
-          <w:i/>
-        </w:rPr>
-        <w:t>say</w:t>
-      </w:r>
-      <w:r>
-        <w:t xml:space="preserve"> block that is third from the top, inside the second </w:t>
-      </w:r>
-      <w:r>
-        <w:rPr>
-          <w:i/>
-        </w:rPr>
-        <w:t>else</w:t>
-      </w:r>
-      <w:r>
-        <w:t xml:space="preserve"> block.</w:t>
+        <w:pStyle w:val="Heading3"/>
+      </w:pPr>
+      <w:r>
+        <w:t>Branching: Exercise 3</w:t>
       </w:r>
     </w:p>
     <w:p>
@@ -8189,7 +8275,6 @@
         <w:pStyle w:val="FirstParagraph"/>
       </w:pPr>
       <w:r>
-        <w:lastRenderedPageBreak/>
         <w:t xml:space="preserve">Can you explain, step-by-step, what happens when these blocks run with a list variable called </w:t>
       </w:r>
       <w:r>
@@ -8245,6 +8330,7 @@
       <w:bookmarkStart w:id="31" w:name="conclusion"/>
       <w:bookmarkEnd w:id="31"/>
       <w:r>
+        <w:lastRenderedPageBreak/>
         <w:t>Conclusion</w:t>
       </w:r>
     </w:p>
@@ -8261,7 +8347,13 @@
         <w:pStyle w:val="BodyText"/>
       </w:pPr>
       <w:r>
-        <w:t>In this activity you have learned about the following fundamental Coding concepts:</w:t>
+        <w:t>In this activity</w:t>
+      </w:r>
+      <w:r>
+        <w:t>,</w:t>
+      </w:r>
+      <w:r>
+        <w:t xml:space="preserve"> you have learned about the following fundamental Coding concepts:</w:t>
       </w:r>
     </w:p>
     <w:p>
@@ -8401,7 +8493,15 @@
         <w:t>all</w:t>
       </w:r>
       <w:r>
-        <w:t xml:space="preserve"> the concepts listed above were involved in the design of the program. As you learn more about Coding and see more programs, you are likely to see all of these concepts present in most programs.</w:t>
+        <w:t xml:space="preserve"> the concepts listed above were involved in the design of the program. As you learn more about Coding and see more programs, you are likely to see </w:t>
+      </w:r>
+      <w:proofErr w:type="gramStart"/>
+      <w:r>
+        <w:t>all of these</w:t>
+      </w:r>
+      <w:proofErr w:type="gramEnd"/>
+      <w:r>
+        <w:t xml:space="preserve"> concepts present in most programs.</w:t>
       </w:r>
     </w:p>
     <w:p>
@@ -8575,7 +8675,7 @@
         <w:rStyle w:val="PageNumber"/>
         <w:noProof/>
       </w:rPr>
-      <w:t>2</w:t>
+      <w:t>1</w:t>
     </w:r>
     <w:r>
       <w:rPr>
@@ -9381,7 +9481,7 @@
   <w:abstractNum w:abstractNumId="7">
     <w:nsid w:val="27DA19A5"/>
     <w:multiLevelType w:val="multilevel"/>
-    <w:tmpl w:val="48F8CB4A"/>
+    <w:tmpl w:val="AAF404A4"/>
     <w:lvl w:ilvl="0">
       <w:start w:val="1"/>
       <w:numFmt w:val="decimal"/>
@@ -10104,6 +10204,92 @@
     </w:lvl>
   </w:abstractNum>
   <w:abstractNum w:abstractNumId="14">
+    <w:nsid w:val="416172B2"/>
+    <w:multiLevelType w:val="multilevel"/>
+    <w:tmpl w:val="0809001D"/>
+    <w:lvl w:ilvl="0">
+      <w:start w:val="1"/>
+      <w:numFmt w:val="decimal"/>
+      <w:lvlText w:val="%1)"/>
+      <w:lvlJc w:val="left"/>
+      <w:pPr>
+        <w:ind w:left="360" w:hanging="360"/>
+      </w:pPr>
+    </w:lvl>
+    <w:lvl w:ilvl="1">
+      <w:start w:val="1"/>
+      <w:numFmt w:val="lowerLetter"/>
+      <w:lvlText w:val="%2)"/>
+      <w:lvlJc w:val="left"/>
+      <w:pPr>
+        <w:ind w:left="720" w:hanging="360"/>
+      </w:pPr>
+    </w:lvl>
+    <w:lvl w:ilvl="2">
+      <w:start w:val="1"/>
+      <w:numFmt w:val="lowerRoman"/>
+      <w:lvlText w:val="%3)"/>
+      <w:lvlJc w:val="left"/>
+      <w:pPr>
+        <w:ind w:left="1080" w:hanging="360"/>
+      </w:pPr>
+    </w:lvl>
+    <w:lvl w:ilvl="3">
+      <w:start w:val="1"/>
+      <w:numFmt w:val="decimal"/>
+      <w:lvlText w:val="(%4)"/>
+      <w:lvlJc w:val="left"/>
+      <w:pPr>
+        <w:ind w:left="1440" w:hanging="360"/>
+      </w:pPr>
+    </w:lvl>
+    <w:lvl w:ilvl="4">
+      <w:start w:val="1"/>
+      <w:numFmt w:val="lowerLetter"/>
+      <w:lvlText w:val="(%5)"/>
+      <w:lvlJc w:val="left"/>
+      <w:pPr>
+        <w:ind w:left="1800" w:hanging="360"/>
+      </w:pPr>
+    </w:lvl>
+    <w:lvl w:ilvl="5">
+      <w:start w:val="1"/>
+      <w:numFmt w:val="lowerRoman"/>
+      <w:lvlText w:val="(%6)"/>
+      <w:lvlJc w:val="left"/>
+      <w:pPr>
+        <w:ind w:left="2160" w:hanging="360"/>
+      </w:pPr>
+    </w:lvl>
+    <w:lvl w:ilvl="6">
+      <w:start w:val="1"/>
+      <w:numFmt w:val="decimal"/>
+      <w:lvlText w:val="%7."/>
+      <w:lvlJc w:val="left"/>
+      <w:pPr>
+        <w:ind w:left="2520" w:hanging="360"/>
+      </w:pPr>
+    </w:lvl>
+    <w:lvl w:ilvl="7">
+      <w:start w:val="1"/>
+      <w:numFmt w:val="lowerLetter"/>
+      <w:lvlText w:val="%8."/>
+      <w:lvlJc w:val="left"/>
+      <w:pPr>
+        <w:ind w:left="2880" w:hanging="360"/>
+      </w:pPr>
+    </w:lvl>
+    <w:lvl w:ilvl="8">
+      <w:start w:val="1"/>
+      <w:numFmt w:val="lowerRoman"/>
+      <w:lvlText w:val="%9."/>
+      <w:lvlJc w:val="left"/>
+      <w:pPr>
+        <w:ind w:left="3240" w:hanging="360"/>
+      </w:pPr>
+    </w:lvl>
+  </w:abstractNum>
+  <w:abstractNum w:abstractNumId="15">
     <w:nsid w:val="41F87B8D"/>
     <w:multiLevelType w:val="hybridMultilevel"/>
     <w:tmpl w:val="24043002"/>
@@ -10216,7 +10402,7 @@
       </w:rPr>
     </w:lvl>
   </w:abstractNum>
-  <w:abstractNum w:abstractNumId="15">
+  <w:abstractNum w:abstractNumId="16">
     <w:nsid w:val="45271E06"/>
     <w:multiLevelType w:val="multilevel"/>
     <w:tmpl w:val="9D008CF4"/>
@@ -10303,7 +10489,7 @@
       </w:pPr>
     </w:lvl>
   </w:abstractNum>
-  <w:abstractNum w:abstractNumId="16">
+  <w:abstractNum w:abstractNumId="17">
     <w:nsid w:val="4EFA0163"/>
     <w:multiLevelType w:val="multilevel"/>
     <w:tmpl w:val="9C863F8E"/>
@@ -10395,7 +10581,7 @@
       <w:lvlJc w:val="left"/>
     </w:lvl>
   </w:abstractNum>
-  <w:abstractNum w:abstractNumId="17">
+  <w:abstractNum w:abstractNumId="18">
     <w:nsid w:val="4FF81963"/>
     <w:multiLevelType w:val="hybridMultilevel"/>
     <w:tmpl w:val="45AA0B5E"/>
@@ -10508,7 +10694,7 @@
       </w:rPr>
     </w:lvl>
   </w:abstractNum>
-  <w:abstractNum w:abstractNumId="18">
+  <w:abstractNum w:abstractNumId="19">
     <w:nsid w:val="56B11513"/>
     <w:multiLevelType w:val="multilevel"/>
     <w:tmpl w:val="9C863F8E"/>
@@ -10600,7 +10786,7 @@
       <w:lvlJc w:val="left"/>
     </w:lvl>
   </w:abstractNum>
-  <w:abstractNum w:abstractNumId="19">
+  <w:abstractNum w:abstractNumId="20">
     <w:nsid w:val="5FF21300"/>
     <w:multiLevelType w:val="hybridMultilevel"/>
     <w:tmpl w:val="1A7435A6"/>
@@ -10713,7 +10899,7 @@
       </w:rPr>
     </w:lvl>
   </w:abstractNum>
-  <w:abstractNum w:abstractNumId="20">
+  <w:abstractNum w:abstractNumId="21">
     <w:nsid w:val="653C69E2"/>
     <w:multiLevelType w:val="hybridMultilevel"/>
     <w:tmpl w:val="BD5054D8"/>
@@ -10826,7 +11012,7 @@
       </w:rPr>
     </w:lvl>
   </w:abstractNum>
-  <w:abstractNum w:abstractNumId="21">
+  <w:abstractNum w:abstractNumId="22">
     <w:nsid w:val="67C41C12"/>
     <w:multiLevelType w:val="hybridMultilevel"/>
     <w:tmpl w:val="41C0D860"/>
@@ -10939,7 +11125,7 @@
       </w:rPr>
     </w:lvl>
   </w:abstractNum>
-  <w:abstractNum w:abstractNumId="22">
+  <w:abstractNum w:abstractNumId="23">
     <w:nsid w:val="737D644E"/>
     <w:multiLevelType w:val="hybridMultilevel"/>
     <w:tmpl w:val="8AEAA296"/>
@@ -11052,7 +11238,7 @@
       </w:rPr>
     </w:lvl>
   </w:abstractNum>
-  <w:abstractNum w:abstractNumId="23">
+  <w:abstractNum w:abstractNumId="24">
     <w:nsid w:val="7BD20A4E"/>
     <w:multiLevelType w:val="hybridMultilevel"/>
     <w:tmpl w:val="2A241BC8"/>
@@ -11165,7 +11351,7 @@
       </w:rPr>
     </w:lvl>
   </w:abstractNum>
-  <w:abstractNum w:abstractNumId="24">
+  <w:abstractNum w:abstractNumId="25">
     <w:nsid w:val="7E695120"/>
     <w:multiLevelType w:val="hybridMultilevel"/>
     <w:tmpl w:val="186EB1FC"/>
@@ -11468,13 +11654,13 @@
     <w:abstractNumId w:val="3"/>
   </w:num>
   <w:num w:numId="22">
-    <w:abstractNumId w:val="24"/>
+    <w:abstractNumId w:val="25"/>
   </w:num>
   <w:num w:numId="23">
     <w:abstractNumId w:val="13"/>
   </w:num>
   <w:num w:numId="24">
-    <w:abstractNumId w:val="15"/>
+    <w:abstractNumId w:val="16"/>
   </w:num>
   <w:num w:numId="25">
     <w:abstractNumId w:val="7"/>
@@ -11483,10 +11669,10 @@
     <w:abstractNumId w:val="11"/>
   </w:num>
   <w:num w:numId="27">
-    <w:abstractNumId w:val="22"/>
+    <w:abstractNumId w:val="23"/>
   </w:num>
   <w:num w:numId="28">
-    <w:abstractNumId w:val="19"/>
+    <w:abstractNumId w:val="20"/>
   </w:num>
   <w:num w:numId="29">
     <w:abstractNumId w:val="2"/>
@@ -11495,10 +11681,10 @@
     <w:abstractNumId w:val="6"/>
   </w:num>
   <w:num w:numId="31">
-    <w:abstractNumId w:val="17"/>
+    <w:abstractNumId w:val="18"/>
   </w:num>
   <w:num w:numId="32">
-    <w:abstractNumId w:val="21"/>
+    <w:abstractNumId w:val="22"/>
   </w:num>
   <w:num w:numId="33">
     <w:abstractNumId w:val="9"/>
@@ -11507,10 +11693,10 @@
     <w:abstractNumId w:val="12"/>
   </w:num>
   <w:num w:numId="35">
-    <w:abstractNumId w:val="16"/>
+    <w:abstractNumId w:val="17"/>
   </w:num>
   <w:num w:numId="36">
-    <w:abstractNumId w:val="18"/>
+    <w:abstractNumId w:val="19"/>
   </w:num>
   <w:num w:numId="37">
     <w:abstractNumId w:val="8"/>
@@ -11519,15 +11705,18 @@
     <w:abstractNumId w:val="10"/>
   </w:num>
   <w:num w:numId="39">
-    <w:abstractNumId w:val="20"/>
+    <w:abstractNumId w:val="21"/>
   </w:num>
   <w:num w:numId="40">
-    <w:abstractNumId w:val="23"/>
+    <w:abstractNumId w:val="24"/>
   </w:num>
   <w:num w:numId="41">
     <w:abstractNumId w:val="4"/>
   </w:num>
   <w:num w:numId="42">
+    <w:abstractNumId w:val="15"/>
+  </w:num>
+  <w:num w:numId="43">
     <w:abstractNumId w:val="14"/>
   </w:num>
   <w:numIdMacAtCleanup w:val="27"/>
@@ -11894,7 +12083,7 @@
     <w:next w:val="BodyText"/>
     <w:uiPriority w:val="9"/>
     <w:qFormat/>
-    <w:rsid w:val="00B67674"/>
+    <w:rsid w:val="00B57561"/>
     <w:pPr>
       <w:keepNext/>
       <w:keepLines/>
@@ -11919,7 +12108,7 @@
     <w:uiPriority w:val="9"/>
     <w:unhideWhenUsed/>
     <w:qFormat/>
-    <w:rsid w:val="00B67674"/>
+    <w:rsid w:val="00B57561"/>
     <w:pPr>
       <w:keepNext/>
       <w:keepLines/>
@@ -11945,7 +12134,7 @@
     <w:uiPriority w:val="9"/>
     <w:unhideWhenUsed/>
     <w:qFormat/>
-    <w:rsid w:val="00B67674"/>
+    <w:rsid w:val="00B57561"/>
     <w:pPr>
       <w:keepNext/>
       <w:keepLines/>
@@ -11971,7 +12160,7 @@
     <w:uiPriority w:val="9"/>
     <w:unhideWhenUsed/>
     <w:qFormat/>
-    <w:rsid w:val="002907D9"/>
+    <w:rsid w:val="00B57561"/>
     <w:pPr>
       <w:keepNext/>
       <w:keepLines/>
@@ -11996,7 +12185,7 @@
     <w:uiPriority w:val="9"/>
     <w:unhideWhenUsed/>
     <w:qFormat/>
-    <w:rsid w:val="002907D9"/>
+    <w:rsid w:val="00B57561"/>
     <w:pPr>
       <w:keepNext/>
       <w:keepLines/>
@@ -12021,7 +12210,7 @@
     <w:uiPriority w:val="9"/>
     <w:unhideWhenUsed/>
     <w:qFormat/>
-    <w:rsid w:val="002907D9"/>
+    <w:rsid w:val="00B57561"/>
     <w:pPr>
       <w:keepNext/>
       <w:keepLines/>
@@ -12042,7 +12231,7 @@
     <w:basedOn w:val="Normal"/>
     <w:next w:val="Normal"/>
     <w:link w:val="Heading7Char"/>
-    <w:rsid w:val="002907D9"/>
+    <w:rsid w:val="00B57561"/>
     <w:pPr>
       <w:keepNext/>
       <w:keepLines/>
@@ -12067,7 +12256,7 @@
     <w:link w:val="Heading8Char"/>
     <w:semiHidden/>
     <w:unhideWhenUsed/>
-    <w:rsid w:val="002907D9"/>
+    <w:rsid w:val="00B57561"/>
     <w:pPr>
       <w:keepNext/>
       <w:keepLines/>
@@ -12090,7 +12279,7 @@
     <w:basedOn w:val="Normal"/>
     <w:next w:val="Normal"/>
     <w:link w:val="Heading9Char"/>
-    <w:rsid w:val="002907D9"/>
+    <w:rsid w:val="00B57561"/>
     <w:pPr>
       <w:keepNext/>
       <w:keepLines/>

</xml_diff>

<commit_message>
Changes Scratch Activity be @ WSU
</commit_message>
<xml_diff>
--- a/day1/coding/Scratch Activity - Fundamental Coding Concepts.docx
+++ b/day1/coding/Scratch Activity - Fundamental Coding Concepts.docx
@@ -17,14 +17,14 @@
       <w:pPr>
         <w:pStyle w:val="Subtitle"/>
       </w:pPr>
-      <w:proofErr w:type="spellStart"/>
-      <w:r>
-        <w:t>ScratchMaths</w:t>
-      </w:r>
-      <w:proofErr w:type="spellEnd"/>
-      <w:r>
-        <w:t xml:space="preserve"> 2017 @ the University of Newcastle</w:t>
-      </w:r>
+      <w:r>
+        <w:t>ScratchMaths 2017 @</w:t>
+      </w:r>
+      <w:r>
+        <w:t xml:space="preserve"> Western Sydney University</w:t>
+      </w:r>
+      <w:bookmarkStart w:id="0" w:name="_GoBack"/>
+      <w:bookmarkEnd w:id="0"/>
     </w:p>
     <w:p>
       <w:pPr>
@@ -35,8 +35,8 @@
         </w:numPr>
         <w:ind w:left="360" w:hanging="360"/>
       </w:pPr>
-      <w:bookmarkStart w:id="0" w:name="activity-introduction"/>
-      <w:bookmarkEnd w:id="0"/>
+      <w:bookmarkStart w:id="1" w:name="activity-introduction"/>
+      <w:bookmarkEnd w:id="1"/>
       <w:r>
         <w:t>Activity Introduction</w:t>
       </w:r>
@@ -180,8 +180,8 @@
         </w:numPr>
         <w:ind w:left="360" w:hanging="360"/>
       </w:pPr>
-      <w:bookmarkStart w:id="1" w:name="the-project"/>
-      <w:bookmarkEnd w:id="1"/>
+      <w:bookmarkStart w:id="2" w:name="the-project"/>
+      <w:bookmarkEnd w:id="2"/>
       <w:r>
         <w:t>The Project</w:t>
       </w:r>
@@ -232,8 +232,6 @@
       <w:r>
         <w:t xml:space="preserve">What happens when you try the </w:t>
       </w:r>
-      <w:bookmarkStart w:id="2" w:name="_GoBack"/>
-      <w:bookmarkEnd w:id="2"/>
       <w:r>
         <w:t>following?</w:t>
       </w:r>
@@ -1166,15 +1164,7 @@
         <w:pStyle w:val="FirstParagraph"/>
       </w:pPr>
       <w:r>
-        <w:t xml:space="preserve">Now, we will start creating our Dancing Cat Scratch program. During this </w:t>
-      </w:r>
-      <w:proofErr w:type="gramStart"/>
-      <w:r>
-        <w:t>section</w:t>
-      </w:r>
-      <w:proofErr w:type="gramEnd"/>
-      <w:r>
-        <w:t xml:space="preserve"> we will focus on how blocks in Scratch are run in sequence.</w:t>
+        <w:t>Now, we will start creating our Dancing Cat Scratch program. During this section we will focus on how blocks in Scratch are run in sequence.</w:t>
       </w:r>
     </w:p>
     <w:p>
@@ -1347,15 +1337,7 @@
         <w:t xml:space="preserve">move </w:t>
       </w:r>
       <w:r>
-        <w:t xml:space="preserve">blocks in the code above, the Cat does not wait between these blocks. </w:t>
-      </w:r>
-      <w:proofErr w:type="gramStart"/>
-      <w:r>
-        <w:t>So</w:t>
-      </w:r>
-      <w:proofErr w:type="gramEnd"/>
-      <w:r>
-        <w:t xml:space="preserve"> the Cat moves 80 steps in total, without pausing.</w:t>
+        <w:t>blocks in the code above, the Cat does not wait between these blocks. So the Cat moves 80 steps in total, without pausing.</w:t>
       </w:r>
     </w:p>
     <w:p>
@@ -1609,15 +1591,7 @@
         <w:t xml:space="preserve"> </w:t>
       </w:r>
       <w:r>
-        <w:t xml:space="preserve">sound - although you might have expected two. The play sound block is </w:t>
-      </w:r>
-      <w:proofErr w:type="gramStart"/>
-      <w:r>
-        <w:t>similar to</w:t>
-      </w:r>
-      <w:proofErr w:type="gramEnd"/>
-      <w:r>
-        <w:t xml:space="preserve"> the move steps block - there is no pause between them.</w:t>
+        <w:t>sound - although you might have expected two. The play sound block is similar to the move steps block - there is no pause between them.</w:t>
       </w:r>
     </w:p>
     <w:p>
@@ -1625,15 +1599,7 @@
         <w:pStyle w:val="BodyText"/>
       </w:pPr>
       <w:r>
-        <w:t xml:space="preserve">To hear two </w:t>
-      </w:r>
-      <w:proofErr w:type="gramStart"/>
-      <w:r>
-        <w:t>meows</w:t>
-      </w:r>
-      <w:proofErr w:type="gramEnd"/>
-      <w:r>
-        <w:t xml:space="preserve"> you could change the stack of blocks to this instead:</w:t>
+        <w:t>To hear two meows you could change the stack of blocks to this instead:</w:t>
       </w:r>
     </w:p>
     <w:p>
@@ -1761,15 +1727,7 @@
         <w:pStyle w:val="BodyText"/>
       </w:pPr>
       <w:r>
-        <w:t xml:space="preserve">In the next section, we will look at how we can make the Cat repeat this dance </w:t>
-      </w:r>
-      <w:proofErr w:type="gramStart"/>
-      <w:r>
-        <w:t>over and over again</w:t>
-      </w:r>
-      <w:proofErr w:type="gramEnd"/>
-      <w:r>
-        <w:t>.</w:t>
+        <w:t>In the next section, we will look at how we can make the Cat repeat this dance over and over again.</w:t>
       </w:r>
     </w:p>
     <w:p>
@@ -2138,15 +2096,7 @@
         <w:t xml:space="preserve">repetition </w:t>
       </w:r>
       <w:r>
-        <w:t xml:space="preserve">could involve repeating actions for a list of people. You may organise a birthday party and decide to write personalised emails to </w:t>
-      </w:r>
-      <w:proofErr w:type="gramStart"/>
-      <w:r>
-        <w:t>all of</w:t>
-      </w:r>
-      <w:proofErr w:type="gramEnd"/>
-      <w:r>
-        <w:t xml:space="preserve"> the guests. To send out all these emails, you may follow these actions until you have worked your way through the guest list:</w:t>
+        <w:t>could involve repeating actions for a list of people. You may organise a birthday party and decide to write personalised emails to all of the guests. To send out all these emails, you may follow these actions until you have worked your way through the guest list:</w:t>
       </w:r>
     </w:p>
     <w:p>
@@ -4083,15 +4033,7 @@
         <w:pStyle w:val="BodyText"/>
       </w:pPr>
       <w:r>
-        <w:t xml:space="preserve">In the next example below, </w:t>
-      </w:r>
-      <w:proofErr w:type="gramStart"/>
-      <w:r>
-        <w:t>all of</w:t>
-      </w:r>
-      <w:proofErr w:type="gramEnd"/>
-      <w:r>
-        <w:t xml:space="preserve"> the blocks pictured expect variables with </w:t>
+        <w:t xml:space="preserve">In the next example below, all of the blocks pictured expect variables with </w:t>
       </w:r>
       <w:r>
         <w:rPr>
@@ -4469,11 +4411,7 @@
         <w:t>Result</w:t>
       </w:r>
       <w:r>
-        <w:t xml:space="preserve"> variable is </w:t>
-      </w:r>
-      <w:proofErr w:type="gramStart"/>
-      <w:r>
-        <w:t xml:space="preserve">actually </w:t>
+        <w:t xml:space="preserve"> variable is actually </w:t>
       </w:r>
       <w:r>
         <w:rPr>
@@ -4481,7 +4419,6 @@
         </w:rPr>
         <w:t>0</w:t>
       </w:r>
-      <w:proofErr w:type="gramEnd"/>
       <w:r>
         <w:t xml:space="preserve">. To make the sentence: </w:t>
       </w:r>
@@ -4706,19 +4643,11 @@
       <w:r>
         <w:t xml:space="preserve">Tick the </w:t>
       </w:r>
-      <w:proofErr w:type="gramStart"/>
-      <w:r>
-        <w:rPr>
-          <w:i/>
-        </w:rPr>
-        <w:t>For</w:t>
-      </w:r>
-      <w:proofErr w:type="gramEnd"/>
-      <w:r>
-        <w:rPr>
-          <w:i/>
-        </w:rPr>
-        <w:t xml:space="preserve"> this sprite only</w:t>
+      <w:r>
+        <w:rPr>
+          <w:i/>
+        </w:rPr>
+        <w:t>For this sprite only</w:t>
       </w:r>
       <w:r>
         <w:t xml:space="preserve"> checkbox</w:t>
@@ -4975,24 +4904,14 @@
         <w:t>initialisation</w:t>
       </w:r>
       <w:r>
-        <w:t xml:space="preserve">, which </w:t>
-      </w:r>
-      <w:proofErr w:type="gramStart"/>
-      <w:r>
-        <w:t>is considered to be</w:t>
-      </w:r>
-      <w:proofErr w:type="gramEnd"/>
-      <w:r>
-        <w:t xml:space="preserve"> good Coding practice. Another common example of </w:t>
-      </w:r>
-      <w:proofErr w:type="spellStart"/>
+        <w:t xml:space="preserve">, which is considered to be good Coding practice. Another common example of </w:t>
+      </w:r>
       <w:r>
         <w:rPr>
           <w:i/>
         </w:rPr>
         <w:t>initialisation</w:t>
       </w:r>
-      <w:proofErr w:type="spellEnd"/>
       <w:r>
         <w:t xml:space="preserve"> </w:t>
       </w:r>
@@ -5300,19 +5219,11 @@
       <w:r>
         <w:t xml:space="preserve">Tick the </w:t>
       </w:r>
-      <w:proofErr w:type="gramStart"/>
-      <w:r>
-        <w:rPr>
-          <w:i/>
-        </w:rPr>
-        <w:t>For</w:t>
-      </w:r>
-      <w:proofErr w:type="gramEnd"/>
-      <w:r>
-        <w:rPr>
-          <w:i/>
-        </w:rPr>
-        <w:t xml:space="preserve"> this sprite only</w:t>
+      <w:r>
+        <w:rPr>
+          <w:i/>
+        </w:rPr>
+        <w:t>For this sprite only</w:t>
       </w:r>
       <w:r>
         <w:t xml:space="preserve"> checkbox</w:t>
@@ -6019,15 +5930,7 @@
         </w:numPr>
       </w:pPr>
       <w:r>
-        <w:t xml:space="preserve">Asking the </w:t>
-      </w:r>
-      <w:proofErr w:type="gramStart"/>
-      <w:r>
-        <w:t>user</w:t>
-      </w:r>
-      <w:proofErr w:type="gramEnd"/>
-      <w:r>
-        <w:t xml:space="preserve"> a question with the </w:t>
+        <w:t xml:space="preserve">Asking the user a question with the </w:t>
       </w:r>
       <w:r>
         <w:rPr>
@@ -6169,15 +6072,7 @@
         <w:pStyle w:val="BodyText"/>
       </w:pPr>
       <w:r>
-        <w:t xml:space="preserve">The Cat will need to ask this question before the repeat block. The stack of blocks below </w:t>
-      </w:r>
-      <w:proofErr w:type="gramStart"/>
-      <w:r>
-        <w:t>include</w:t>
-      </w:r>
-      <w:proofErr w:type="gramEnd"/>
-      <w:r>
-        <w:t xml:space="preserve"> the </w:t>
+        <w:t xml:space="preserve">The Cat will need to ask this question before the repeat block. The stack of blocks below include the </w:t>
       </w:r>
       <w:r>
         <w:rPr>
@@ -7539,15 +7434,7 @@
         <w:pStyle w:val="BodyText"/>
       </w:pPr>
       <w:r>
-        <w:t xml:space="preserve">To add this upper </w:t>
-      </w:r>
-      <w:proofErr w:type="gramStart"/>
-      <w:r>
-        <w:t>limit</w:t>
-      </w:r>
-      <w:proofErr w:type="gramEnd"/>
-      <w:r>
-        <w:t xml:space="preserve"> we are going to have to use </w:t>
+        <w:t xml:space="preserve">To add this upper limit we are going to have to use </w:t>
       </w:r>
       <w:r>
         <w:rPr>
@@ -7601,15 +7488,7 @@
         <w:t>if then else</w:t>
       </w:r>
       <w:r>
-        <w:t xml:space="preserve"> blocks. This is </w:t>
-      </w:r>
-      <w:proofErr w:type="gramStart"/>
-      <w:r>
-        <w:t>similar to</w:t>
-      </w:r>
-      <w:proofErr w:type="gramEnd"/>
-      <w:r>
-        <w:t xml:space="preserve"> the </w:t>
+        <w:t xml:space="preserve"> blocks. This is similar to the </w:t>
       </w:r>
       <w:r>
         <w:rPr>
@@ -7927,7 +7806,6 @@
       <w:r>
         <w:t xml:space="preserve">) with: </w:t>
       </w:r>
-      <w:proofErr w:type="gramStart"/>
       <w:r>
         <w:rPr>
           <w:i/>
@@ -7937,7 +7815,6 @@
       <w:r>
         <w:t xml:space="preserve"> ?</w:t>
       </w:r>
-      <w:proofErr w:type="gramEnd"/>
     </w:p>
     <w:p>
       <w:pPr>
@@ -8493,15 +8370,7 @@
         <w:t>all</w:t>
       </w:r>
       <w:r>
-        <w:t xml:space="preserve"> the concepts listed above were involved in the design of the program. As you learn more about Coding and see more programs, you are likely to see </w:t>
-      </w:r>
-      <w:proofErr w:type="gramStart"/>
-      <w:r>
-        <w:t>all of these</w:t>
-      </w:r>
-      <w:proofErr w:type="gramEnd"/>
-      <w:r>
-        <w:t xml:space="preserve"> concepts present in most programs.</w:t>
+        <w:t xml:space="preserve"> the concepts listed above were involved in the design of the program. As you learn more about Coding and see more programs, you are likely to see all of these concepts present in most programs.</w:t>
       </w:r>
     </w:p>
     <w:p>
@@ -8689,13 +8558,8 @@
       <w:pStyle w:val="Footer"/>
       <w:ind w:right="360"/>
     </w:pPr>
-    <w:proofErr w:type="spellStart"/>
     <w:r>
-      <w:t>ScratchMaths</w:t>
-    </w:r>
-    <w:proofErr w:type="spellEnd"/>
-    <w:r>
-      <w:t xml:space="preserve"> 2017: Fundamental Coding Concepts</w:t>
+      <w:t>ScratchMaths 2017: Fundamental Coding Concepts</w:t>
     </w:r>
   </w:p>
 </w:ftr>

</xml_diff>